<commit_message>
Loesung v2 mit Diagramme
</commit_message>
<xml_diff>
--- a/GruenerPassLoesung.docx
+++ b/GruenerPassLoesung.docx
@@ -195,16 +195,7 @@
           <w:szCs w:val="24"/>
           <w:lang w:val="de-DE"/>
         </w:rPr>
-        <w:t xml:space="preserve">Nach der Impfung wird vom Personal der Fingerabdruck der geimpften Person, sicher verschlüsselt durch RSA256, über das Internet an eine Datenbank wo dieser mit dem Impfstatus gespeichert wird, aber ohne Daten wie Name, Geburtstag, Wohnort, … . </w:t>
-      </w:r>
-      <w:r>
-        <w:rPr>
-          <w:rFonts w:ascii="Calibri" w:hAnsi="Calibri"/>
-          <w:sz w:val="24"/>
-          <w:szCs w:val="24"/>
-          <w:lang w:val="de-DE"/>
-        </w:rPr>
-        <w:t>Es wird der Person dann noch ein Blatt mit einem Code ausgehändigt der in der Grünen Pass App eingetragen werden kann und den Status des Passes zeigt, wobei aber auf dem Blatt auch das Gültigkeitsdatum des Passes steht.</w:t>
+        <w:t>Nach der Impfung wird vom Personal der Fingerabdruck der geimpften Person, sicher verschlüsselt durch RSA256, über das Internet an eine Datenbank wo dieser mit dem Impfstatus gespeichert wird, aber ohne Daten wie Name, Geburtstag, Wohnort, … . Es wird der Person dann noch ein Blatt mit einem Code ausgehändigt der in der Grünen Pass App eingetragen werden kann und den Status des Passes zeigt, wobei aber auf dem Blatt auch das Gültigkeitsdatum des Passes steht.</w:t>
       </w:r>
     </w:p>
     <w:p>
@@ -284,16 +275,7 @@
           <w:szCs w:val="24"/>
           <w:lang w:val="de-DE"/>
         </w:rPr>
-        <w:t xml:space="preserve">Nach einer Genesung kann man sich mit dem Bescheid einer Behörde, bei einer Impfstelle oder bei einer Behörde, die Genesung eintragen lassen, indem man den Fingerabdruck einscannt und mit dem behördlichen Bescheid, verschlüsselt zur Datenbank schickt. </w:t>
-      </w:r>
-      <w:r>
-        <w:rPr>
-          <w:rFonts w:ascii="Calibri" w:hAnsi="Calibri"/>
-          <w:sz w:val="24"/>
-          <w:szCs w:val="24"/>
-          <w:lang w:val="de-DE"/>
-        </w:rPr>
-        <w:t>Man erhält dann einen Code den man in der Grünen Pass App eintragen kann und sehen kann wie lange er noch gültig ist.</w:t>
+        <w:t>Nach einer Genesung kann man sich mit dem Bescheid einer Behörde, bei einer Impfstelle oder bei einer Behörde, die Genesung eintragen lassen, indem man den Fingerabdruck einscannt und mit dem behördlichen Bescheid, verschlüsselt zur Datenbank schickt. Man erhält dann einen Code den man in der Grünen Pass App eintragen kann und sehen kann wie lange er noch gültig ist.</w:t>
       </w:r>
     </w:p>
     <w:p>
@@ -431,39 +413,54 @@
         </w:rPr>
       </w:pPr>
       <w:r>
-        <w:rPr/>
-      </w:r>
-    </w:p>
-    <w:p>
-      <w:pPr>
-        <w:pStyle w:val="Normal"/>
-        <w:bidi w:val="0"/>
-        <w:jc w:val="left"/>
-        <w:rPr>
-          <w:rFonts w:ascii="Calibri" w:hAnsi="Calibri"/>
-          <w:sz w:val="24"/>
-          <w:szCs w:val="24"/>
-          <w:lang w:val="de-DE"/>
-        </w:rPr>
-      </w:pPr>
-      <w:r>
-        <w:rPr/>
-      </w:r>
-    </w:p>
-    <w:p>
-      <w:pPr>
-        <w:pStyle w:val="Normal"/>
-        <w:bidi w:val="0"/>
-        <w:jc w:val="left"/>
-        <w:rPr>
-          <w:rFonts w:ascii="Calibri" w:hAnsi="Calibri"/>
-          <w:sz w:val="24"/>
-          <w:szCs w:val="24"/>
-          <w:lang w:val="de-DE"/>
-        </w:rPr>
-      </w:pPr>
-      <w:r>
-        <w:rPr/>
+        <w:rPr>
+          <w:rFonts w:ascii="Calibri" w:hAnsi="Calibri"/>
+          <w:sz w:val="24"/>
+          <w:szCs w:val="24"/>
+          <w:lang w:val="de-DE"/>
+        </w:rPr>
+      </w:r>
+    </w:p>
+    <w:p>
+      <w:pPr>
+        <w:pStyle w:val="Normal"/>
+        <w:bidi w:val="0"/>
+        <w:jc w:val="left"/>
+        <w:rPr>
+          <w:rFonts w:ascii="Calibri" w:hAnsi="Calibri"/>
+          <w:sz w:val="24"/>
+          <w:szCs w:val="24"/>
+          <w:lang w:val="de-DE"/>
+        </w:rPr>
+      </w:pPr>
+      <w:r>
+        <w:rPr>
+          <w:rFonts w:ascii="Calibri" w:hAnsi="Calibri"/>
+          <w:sz w:val="24"/>
+          <w:szCs w:val="24"/>
+          <w:lang w:val="de-DE"/>
+        </w:rPr>
+      </w:r>
+    </w:p>
+    <w:p>
+      <w:pPr>
+        <w:pStyle w:val="Normal"/>
+        <w:bidi w:val="0"/>
+        <w:jc w:val="left"/>
+        <w:rPr>
+          <w:rFonts w:ascii="Calibri" w:hAnsi="Calibri"/>
+          <w:sz w:val="24"/>
+          <w:szCs w:val="24"/>
+          <w:lang w:val="de-DE"/>
+        </w:rPr>
+      </w:pPr>
+      <w:r>
+        <w:rPr>
+          <w:rFonts w:ascii="Calibri" w:hAnsi="Calibri"/>
+          <w:sz w:val="24"/>
+          <w:szCs w:val="24"/>
+          <w:lang w:val="de-DE"/>
+        </w:rPr>
       </w:r>
     </w:p>
     <w:p>
@@ -538,7 +535,12 @@
         </w:rPr>
       </w:pPr>
       <w:r>
-        <w:rPr/>
+        <w:rPr>
+          <w:rFonts w:ascii="Calibri" w:hAnsi="Calibri"/>
+          <w:sz w:val="24"/>
+          <w:szCs w:val="24"/>
+          <w:lang w:val="de-DE"/>
+        </w:rPr>
       </w:r>
     </w:p>
     <w:p>
@@ -552,7 +554,7 @@
         <w:suppressAutoHyphens w:val="true"/>
         <w:bidi w:val="0"/>
         <w:spacing w:before="0" w:after="0"/>
-        <w:ind w:left="360" w:right="0" w:hanging="0"/>
+        <w:ind w:left="0" w:right="0" w:hanging="0"/>
         <w:jc w:val="left"/>
         <w:rPr/>
       </w:pPr>
@@ -571,58 +573,138 @@
         <w:pStyle w:val="Normal"/>
         <w:bidi w:val="0"/>
         <w:jc w:val="left"/>
-        <w:rPr>
-          <w:rFonts w:ascii="Calibri" w:hAnsi="Calibri"/>
-          <w:sz w:val="24"/>
-          <w:szCs w:val="24"/>
-          <w:lang w:val="de-DE"/>
-        </w:rPr>
-      </w:pPr>
-      <w:r>
-        <w:rPr>
-          <w:rFonts w:ascii="Calibri" w:hAnsi="Calibri"/>
-          <w:sz w:val="24"/>
-          <w:szCs w:val="24"/>
-          <w:lang w:val="de-DE"/>
-        </w:rPr>
-      </w:r>
-    </w:p>
-    <w:p>
-      <w:pPr>
-        <w:pStyle w:val="Normal"/>
-        <w:bidi w:val="0"/>
-        <w:jc w:val="left"/>
-        <w:rPr/>
-      </w:pPr>
-      <w:r>
-        <w:rPr>
-          <w:rFonts w:ascii="Calibri" w:hAnsi="Calibri"/>
-          <w:sz w:val="24"/>
-          <w:szCs w:val="24"/>
-          <w:lang w:val="de-DE"/>
-        </w:rPr>
-        <w:t>Wie sieght das Architekturdiagramm des aktuellen Systems aus?</w:t>
-      </w:r>
-    </w:p>
-    <w:p>
-      <w:pPr>
-        <w:pStyle w:val="Normal"/>
-        <w:bidi w:val="0"/>
-        <w:jc w:val="left"/>
-        <w:rPr>
-          <w:rFonts w:ascii="Calibri" w:hAnsi="Calibri"/>
-          <w:sz w:val="24"/>
-          <w:szCs w:val="24"/>
-          <w:lang w:val="de-DE"/>
-        </w:rPr>
-      </w:pPr>
-      <w:r>
-        <w:rPr>
-          <w:rFonts w:ascii="Calibri" w:hAnsi="Calibri"/>
-          <w:sz w:val="24"/>
-          <w:szCs w:val="24"/>
-          <w:lang w:val="de-DE"/>
-        </w:rPr>
+        <w:rPr/>
+      </w:pPr>
+      <w:r>
+        <w:drawing>
+          <wp:anchor behindDoc="0" distT="0" distB="0" distL="0" distR="0" simplePos="0" locked="0" layoutInCell="1" allowOverlap="1" relativeHeight="2">
+            <wp:simplePos x="0" y="0"/>
+            <wp:positionH relativeFrom="column">
+              <wp:posOffset>12700</wp:posOffset>
+            </wp:positionH>
+            <wp:positionV relativeFrom="paragraph">
+              <wp:posOffset>57150</wp:posOffset>
+            </wp:positionV>
+            <wp:extent cx="6096000" cy="3674745"/>
+            <wp:effectExtent l="0" t="0" r="0" b="0"/>
+            <wp:wrapSquare wrapText="largest"/>
+            <wp:docPr id="1" name="Image1" descr=""/>
+            <wp:cNvGraphicFramePr>
+              <a:graphicFrameLocks xmlns:a="http://schemas.openxmlformats.org/drawingml/2006/main" noChangeAspect="1"/>
+            </wp:cNvGraphicFramePr>
+            <a:graphic xmlns:a="http://schemas.openxmlformats.org/drawingml/2006/main">
+              <a:graphicData uri="http://schemas.openxmlformats.org/drawingml/2006/picture">
+                <pic:pic xmlns:pic="http://schemas.openxmlformats.org/drawingml/2006/picture">
+                  <pic:nvPicPr>
+                    <pic:cNvPr id="1" name="Image1" descr=""/>
+                    <pic:cNvPicPr>
+                      <a:picLocks noChangeAspect="1" noChangeArrowheads="1"/>
+                    </pic:cNvPicPr>
+                  </pic:nvPicPr>
+                  <pic:blipFill>
+                    <a:blip r:embed="rId2"/>
+                    <a:stretch>
+                      <a:fillRect/>
+                    </a:stretch>
+                  </pic:blipFill>
+                  <pic:spPr bwMode="auto">
+                    <a:xfrm>
+                      <a:off x="0" y="0"/>
+                      <a:ext cx="6096000" cy="3674745"/>
+                    </a:xfrm>
+                    <a:prstGeom prst="rect">
+                      <a:avLst/>
+                    </a:prstGeom>
+                  </pic:spPr>
+                </pic:pic>
+              </a:graphicData>
+            </a:graphic>
+          </wp:anchor>
+        </w:drawing>
+      </w:r>
+      <w:r>
+        <w:rPr>
+          <w:rFonts w:ascii="Calibri" w:hAnsi="Calibri"/>
+          <w:sz w:val="24"/>
+          <w:szCs w:val="24"/>
+          <w:lang w:val="de-DE"/>
+        </w:rPr>
+        <w:t>W</w:t>
+      </w:r>
+      <w:r>
+        <w:rPr>
+          <w:rFonts w:ascii="Calibri" w:hAnsi="Calibri"/>
+          <w:sz w:val="24"/>
+          <w:szCs w:val="24"/>
+          <w:lang w:val="de-DE"/>
+        </w:rPr>
+        <w:t>ie sieht das Architekturdiagramm des aktuellen Systems aus?</w:t>
+      </w:r>
+    </w:p>
+    <w:p>
+      <w:pPr>
+        <w:pStyle w:val="Normal"/>
+        <w:bidi w:val="0"/>
+        <w:jc w:val="left"/>
+        <w:rPr>
+          <w:rFonts w:ascii="Calibri" w:hAnsi="Calibri"/>
+          <w:sz w:val="24"/>
+          <w:szCs w:val="24"/>
+          <w:lang w:val="de-DE"/>
+        </w:rPr>
+      </w:pPr>
+      <w:r>
+        <w:rPr>
+          <w:rFonts w:ascii="Calibri" w:hAnsi="Calibri"/>
+          <w:sz w:val="24"/>
+          <w:szCs w:val="24"/>
+          <w:lang w:val="de-DE"/>
+        </w:rPr>
+        <w:drawing>
+          <wp:anchor behindDoc="0" distT="0" distB="0" distL="0" distR="0" simplePos="0" locked="0" layoutInCell="1" allowOverlap="1" relativeHeight="3">
+            <wp:simplePos x="0" y="0"/>
+            <wp:positionH relativeFrom="column">
+              <wp:posOffset>-499745</wp:posOffset>
+            </wp:positionH>
+            <wp:positionV relativeFrom="paragraph">
+              <wp:posOffset>292100</wp:posOffset>
+            </wp:positionV>
+            <wp:extent cx="6840220" cy="2962275"/>
+            <wp:effectExtent l="0" t="0" r="0" b="0"/>
+            <wp:wrapSquare wrapText="largest"/>
+            <wp:docPr id="2" name="Image2" descr=""/>
+            <wp:cNvGraphicFramePr>
+              <a:graphicFrameLocks xmlns:a="http://schemas.openxmlformats.org/drawingml/2006/main" noChangeAspect="1"/>
+            </wp:cNvGraphicFramePr>
+            <a:graphic xmlns:a="http://schemas.openxmlformats.org/drawingml/2006/main">
+              <a:graphicData uri="http://schemas.openxmlformats.org/drawingml/2006/picture">
+                <pic:pic xmlns:pic="http://schemas.openxmlformats.org/drawingml/2006/picture">
+                  <pic:nvPicPr>
+                    <pic:cNvPr id="2" name="Image2" descr=""/>
+                    <pic:cNvPicPr>
+                      <a:picLocks noChangeAspect="1" noChangeArrowheads="1"/>
+                    </pic:cNvPicPr>
+                  </pic:nvPicPr>
+                  <pic:blipFill>
+                    <a:blip r:embed="rId3"/>
+                    <a:stretch>
+                      <a:fillRect/>
+                    </a:stretch>
+                  </pic:blipFill>
+                  <pic:spPr bwMode="auto">
+                    <a:xfrm>
+                      <a:off x="0" y="0"/>
+                      <a:ext cx="6840220" cy="2962275"/>
+                    </a:xfrm>
+                    <a:prstGeom prst="rect">
+                      <a:avLst/>
+                    </a:prstGeom>
+                  </pic:spPr>
+                </pic:pic>
+              </a:graphicData>
+            </a:graphic>
+          </wp:anchor>
+        </w:drawing>
       </w:r>
       <w:r>
         <w:br w:type="page"/>
@@ -861,25 +943,7 @@
           <w:szCs w:val="24"/>
           <w:lang w:val="de-DE"/>
         </w:rPr>
-        <w:t xml:space="preserve">Einerseits würde für das eigene Hochladen des Fingerabdrucks und </w:t>
-      </w:r>
-      <w:r>
-        <w:rPr>
-          <w:rFonts w:ascii="Calibri" w:hAnsi="Calibri"/>
-          <w:sz w:val="24"/>
-          <w:szCs w:val="24"/>
-          <w:lang w:val="de-DE"/>
-        </w:rPr>
-        <w:t>des</w:t>
-      </w:r>
-      <w:r>
-        <w:rPr>
-          <w:rFonts w:ascii="Calibri" w:hAnsi="Calibri"/>
-          <w:sz w:val="24"/>
-          <w:szCs w:val="24"/>
-          <w:lang w:val="de-DE"/>
-        </w:rPr>
-        <w:t xml:space="preserve"> Bescheids eine 0815 Angular Webseite benötigt werden, die auf allen Geräten läuft.</w:t>
+        <w:t>Einerseits würde für das eigene Hochladen des Fingerabdrucks und des Bescheids eine 0815 Angular Webseite benötigt werden, die auf allen Geräten läuft.</w:t>
       </w:r>
     </w:p>
     <w:p>
@@ -900,34 +964,7 @@
           <w:szCs w:val="24"/>
           <w:lang w:val="de-DE"/>
         </w:rPr>
-        <w:t xml:space="preserve">Andererseits wird eine </w:t>
-      </w:r>
-      <w:r>
-        <w:rPr>
-          <w:rFonts w:ascii="Calibri" w:hAnsi="Calibri"/>
-          <w:sz w:val="24"/>
-          <w:szCs w:val="24"/>
-          <w:lang w:val="de-DE"/>
-        </w:rPr>
-        <w:t>A</w:t>
-      </w:r>
-      <w:r>
-        <w:rPr>
-          <w:rFonts w:ascii="Calibri" w:hAnsi="Calibri"/>
-          <w:sz w:val="24"/>
-          <w:szCs w:val="24"/>
-          <w:lang w:val="de-DE"/>
-        </w:rPr>
-        <w:t xml:space="preserve">pp benötigt die auf </w:t>
-      </w:r>
-      <w:r>
-        <w:rPr>
-          <w:rFonts w:ascii="Calibri" w:hAnsi="Calibri"/>
-          <w:sz w:val="24"/>
-          <w:szCs w:val="24"/>
-          <w:lang w:val="de-DE"/>
-        </w:rPr>
-        <w:t>allen Geräten läuft, um den Grünen Pass zu kontrollieren.</w:t>
+        <w:t>Andererseits wird eine App benötigt die auf allen Geräten läuft, um den Grünen Pass zu kontrollieren.</w:t>
       </w:r>
     </w:p>
     <w:p>
@@ -948,16 +985,7 @@
           <w:szCs w:val="24"/>
           <w:lang w:val="de-DE"/>
         </w:rPr>
-        <w:t>E</w:t>
-      </w:r>
-      <w:r>
-        <w:rPr>
-          <w:rFonts w:ascii="Calibri" w:hAnsi="Calibri"/>
-          <w:sz w:val="24"/>
-          <w:szCs w:val="24"/>
-          <w:lang w:val="de-DE"/>
-        </w:rPr>
-        <w:t>s wird auch eine „Grüne Pass“ App benötigt um den Status/Gültigkeitsdauer einzusehen.</w:t>
+        <w:t>Es wird auch eine „Grüne Pass“ App benötigt um den Status/Gültigkeitsdauer einzusehen.</w:t>
       </w:r>
     </w:p>
     <w:p>
@@ -977,23 +1005,33 @@
         </w:rPr>
       </w:pPr>
       <w:r>
-        <w:rPr/>
-      </w:r>
-    </w:p>
-    <w:p>
-      <w:pPr>
-        <w:pStyle w:val="Normal"/>
-        <w:bidi w:val="0"/>
-        <w:jc w:val="left"/>
-        <w:rPr>
-          <w:rFonts w:ascii="Calibri" w:hAnsi="Calibri"/>
-          <w:sz w:val="24"/>
-          <w:szCs w:val="24"/>
-          <w:lang w:val="de-DE"/>
-        </w:rPr>
-      </w:pPr>
-      <w:r>
-        <w:rPr/>
+        <w:rPr>
+          <w:rFonts w:ascii="Calibri" w:hAnsi="Calibri"/>
+          <w:sz w:val="24"/>
+          <w:szCs w:val="24"/>
+          <w:lang w:val="de-DE"/>
+        </w:rPr>
+      </w:r>
+    </w:p>
+    <w:p>
+      <w:pPr>
+        <w:pStyle w:val="Normal"/>
+        <w:bidi w:val="0"/>
+        <w:jc w:val="left"/>
+        <w:rPr>
+          <w:rFonts w:ascii="Calibri" w:hAnsi="Calibri"/>
+          <w:sz w:val="24"/>
+          <w:szCs w:val="24"/>
+          <w:lang w:val="de-DE"/>
+        </w:rPr>
+      </w:pPr>
+      <w:r>
+        <w:rPr>
+          <w:rFonts w:ascii="Calibri" w:hAnsi="Calibri"/>
+          <w:sz w:val="24"/>
+          <w:szCs w:val="24"/>
+          <w:lang w:val="de-DE"/>
+        </w:rPr>
       </w:r>
     </w:p>
     <w:p>
@@ -1026,7 +1064,12 @@
         </w:rPr>
       </w:pPr>
       <w:r>
-        <w:rPr/>
+        <w:rPr>
+          <w:rFonts w:ascii="Calibri" w:hAnsi="Calibri"/>
+          <w:sz w:val="24"/>
+          <w:szCs w:val="24"/>
+          <w:lang w:val="de-DE"/>
+        </w:rPr>
       </w:r>
     </w:p>
     <w:p>
@@ -1105,7 +1148,12 @@
         </w:rPr>
       </w:pPr>
       <w:r>
-        <w:rPr/>
+        <w:rPr>
+          <w:rFonts w:ascii="Calibri" w:hAnsi="Calibri"/>
+          <w:sz w:val="24"/>
+          <w:szCs w:val="24"/>
+          <w:lang w:val="de-DE"/>
+        </w:rPr>
       </w:r>
     </w:p>
     <w:p>
@@ -1138,7 +1186,12 @@
         </w:rPr>
       </w:pPr>
       <w:r>
-        <w:rPr/>
+        <w:rPr>
+          <w:rFonts w:ascii="Calibri" w:hAnsi="Calibri"/>
+          <w:sz w:val="24"/>
+          <w:szCs w:val="24"/>
+          <w:lang w:val="de-DE"/>
+        </w:rPr>
       </w:r>
     </w:p>
     <w:p>
@@ -1172,16 +1225,22 @@
         </w:numPr>
         <w:suppressAutoHyphens w:val="true"/>
         <w:bidi w:val="0"/>
-        <w:jc w:val="left"/>
-        <w:rPr>
-          <w:rFonts w:ascii="Calibri" w:hAnsi="Calibri"/>
-          <w:sz w:val="24"/>
-          <w:szCs w:val="24"/>
-          <w:lang w:val="de-DE"/>
-        </w:rPr>
-      </w:pPr>
-      <w:r>
-        <w:rPr/>
+        <w:ind w:left="0" w:hanging="0"/>
+        <w:jc w:val="left"/>
+        <w:rPr>
+          <w:rFonts w:ascii="Calibri" w:hAnsi="Calibri"/>
+          <w:sz w:val="24"/>
+          <w:szCs w:val="24"/>
+          <w:lang w:val="de-DE"/>
+        </w:rPr>
+      </w:pPr>
+      <w:r>
+        <w:rPr>
+          <w:rFonts w:ascii="Calibri" w:hAnsi="Calibri"/>
+          <w:sz w:val="24"/>
+          <w:szCs w:val="24"/>
+          <w:lang w:val="de-DE"/>
+        </w:rPr>
       </w:r>
       <w:r>
         <w:br w:type="page"/>
@@ -1221,7 +1280,12 @@
         </w:rPr>
       </w:pPr>
       <w:r>
-        <w:rPr/>
+        <w:rPr>
+          <w:rFonts w:ascii="Calibri" w:hAnsi="Calibri"/>
+          <w:sz w:val="24"/>
+          <w:szCs w:val="24"/>
+          <w:lang w:val="de-DE"/>
+        </w:rPr>
       </w:r>
     </w:p>
     <w:p>
@@ -1289,43 +1353,25 @@
           <w:szCs w:val="24"/>
           <w:lang w:val="de-DE"/>
         </w:rPr>
-        <w:t xml:space="preserve">Im Hintergrund des Systems laufen zwei Services: die Datenbank ein Backend für die Validierungs-App. Im Vordergrund sind die Webseite, die Validierungs-App, </w:t>
-      </w:r>
-      <w:r>
-        <w:rPr>
-          <w:rFonts w:ascii="Calibri" w:hAnsi="Calibri"/>
-          <w:sz w:val="24"/>
-          <w:szCs w:val="24"/>
-          <w:lang w:val="de-DE"/>
-        </w:rPr>
-        <w:t xml:space="preserve">eine App die die Fingerabdruckscanns zur Datenbank schickt </w:t>
-      </w:r>
-      <w:r>
-        <w:rPr>
-          <w:rFonts w:ascii="Calibri" w:hAnsi="Calibri"/>
-          <w:sz w:val="24"/>
-          <w:szCs w:val="24"/>
-          <w:lang w:val="de-DE"/>
-        </w:rPr>
-        <w:t>und eine App zum Anzeigen des Status des Grünen Pass</w:t>
-      </w:r>
-      <w:r>
-        <w:rPr>
-          <w:rFonts w:ascii="Calibri" w:hAnsi="Calibri"/>
-          <w:sz w:val="24"/>
-          <w:szCs w:val="24"/>
-          <w:lang w:val="de-DE"/>
-        </w:rPr>
-        <w:t xml:space="preserve">. Nach der Impfung einer Person muss diese bei der Impfstelle </w:t>
-      </w:r>
-      <w:r>
-        <w:rPr>
-          <w:rFonts w:ascii="Calibri" w:hAnsi="Calibri"/>
-          <w:sz w:val="24"/>
-          <w:szCs w:val="24"/>
-          <w:lang w:val="de-DE"/>
-        </w:rPr>
-        <w:t xml:space="preserve">eine Fingerabdruckscan machen bzw. mehrere, welche </w:t>
+        <w:t xml:space="preserve">Im Hintergrund des Systems </w:t>
+      </w:r>
+      <w:r>
+        <w:rPr>
+          <w:rFonts w:ascii="Calibri" w:hAnsi="Calibri"/>
+          <w:sz w:val="24"/>
+          <w:szCs w:val="24"/>
+          <w:lang w:val="de-DE"/>
+        </w:rPr>
+        <w:t xml:space="preserve">läuft </w:t>
+      </w:r>
+      <w:r>
+        <w:rPr>
+          <w:rFonts w:ascii="Calibri" w:hAnsi="Calibri"/>
+          <w:sz w:val="24"/>
+          <w:szCs w:val="24"/>
+          <w:lang w:val="de-DE"/>
+        </w:rPr>
+        <w:t xml:space="preserve">die Datenbank. Im Vordergrund sind die Webseite, die Validierungs-App, eine App die die Fingerabdruckscanns zur Datenbank schickt und eine App zum Anzeigen des Status des Grünen Pass. Nach der Impfung einer Person muss diese bei der Impfstelle eine Fingerabdruckscan machen bzw. mehrere, welche </w:t>
       </w:r>
       <w:r>
         <w:rPr>
@@ -1345,16 +1391,7 @@
           <w:szCs w:val="24"/>
           <w:lang w:val="de-DE"/>
         </w:rPr>
-        <w:t xml:space="preserve"> verschlüsselt zur Datenbank gesendet werden, welche dort auch verschlüsselt gespeichert werden. Ist jemand genesen und hat einen Bescheid kann dieser mit dem Fingerabdruck, den man selbst am PC oder Smartphone durchgeführt hat, verschlüsselt über die Webseite an die Datenbank geschickt. </w:t>
-      </w:r>
-      <w:r>
-        <w:rPr>
-          <w:rFonts w:ascii="Calibri" w:hAnsi="Calibri"/>
-          <w:sz w:val="24"/>
-          <w:szCs w:val="24"/>
-          <w:lang w:val="de-DE"/>
-        </w:rPr>
-        <w:t xml:space="preserve">Wird eine Zutrittskontrolle durchgeführt muss ein internetfähiges Gerät mit Fingerabdrucksensor (Smartphone, Laptop, PC mit externem Fingerabdrucksensor, …) vorhanden sein. Es wird der Finger der Person gescannt und der Scan von der Validierungs-App an die Datenbank zum abgleichen gesendet, welche dann einen Response schickt ob die Person eintretten darf oder nicht. </w:t>
+        <w:t xml:space="preserve"> verschlüsselt zur Datenbank gesendet werden, welche dort auch verschlüsselt gespeichert werden. Ist jemand genesen und hat einen Bescheid kann dieser mit dem Fingerabdruck, den man selbst am PC oder Smartphone durchgeführt hat, verschlüsselt über die Webseite an die Datenbank geschickt. Wird eine Zutrittskontrolle durchgeführt muss ein internetfähiges Gerät mit Fingerabdrucksensor (Smartphone, Laptop, PC mit externem Fingerabdrucksensor, …) vorhanden sein. Es wird der Finger der Person gescannt und der Scan von der Validierungs-App an die Datenbank zum abgleichen gesendet, welche dann einen Response schickt ob die Person eintretten darf oder nicht. </w:t>
       </w:r>
     </w:p>
     <w:p>
@@ -1849,7 +1886,7 @@
       </w:r>
     </w:p>
     <w:sectPr>
-      <w:headerReference w:type="default" r:id="rId2"/>
+      <w:headerReference w:type="default" r:id="rId4"/>
       <w:type w:val="nextPage"/>
       <w:pgSz w:w="11906" w:h="16838"/>
       <w:pgMar w:left="1134" w:right="1134" w:header="1134" w:top="1697" w:footer="0" w:bottom="1134" w:gutter="0"/>
@@ -3139,6 +3176,7 @@
       <w:rPr>
         <w:rFonts w:ascii="Liberation Serif" w:hAnsi="Liberation Serif" w:eastAsia="Noto Serif CJK SC" w:cs="Lohit Devanagari"/>
         <w:kern w:val="2"/>
+        <w:sz w:val="20"/>
         <w:szCs w:val="24"/>
         <w:lang w:val="en-US" w:eastAsia="zh-CN" w:bidi="hi-IN"/>
       </w:rPr>

</xml_diff>